<commit_message>
Präsentation & Karteikarten update
</commit_message>
<xml_diff>
--- a/Tagebücher/Philip_Kiesler/Karteikarten.docx
+++ b/Tagebücher/Philip_Kiesler/Karteikarten.docx
@@ -559,52 +559,39 @@
         <w:lastRenderedPageBreak/>
         <w:t>Die Vision</w:t>
       </w:r>
-      <w:r>
+    </w:p>
+    <w:p>
+      <w:pPr>
+        <w:rPr>
+          <w:b/>
+          <w:sz w:val="24"/>
+          <w:szCs w:val="24"/>
+        </w:rPr>
+      </w:pPr>
+      <w:r>
+        <w:rPr>
+          <w:b/>
+          <w:sz w:val="24"/>
+          <w:szCs w:val="24"/>
+        </w:rPr>
+        <w:t>was ist das:</w:t>
+      </w:r>
+    </w:p>
+    <w:p>
+      <w:pPr>
+        <w:ind w:left="705"/>
         <w:rPr>
           <w:b/>
           <w:sz w:val="28"/>
           <w:szCs w:val="28"/>
         </w:rPr>
-        <w:t>, was soll erreicht werden?</w:t>
-      </w:r>
-    </w:p>
-    <w:p>
-      <w:pPr>
-        <w:rPr>
-          <w:sz w:val="24"/>
-          <w:szCs w:val="24"/>
-        </w:rPr>
-      </w:pPr>
-      <w:r>
-        <w:rPr>
-          <w:b/>
-          <w:sz w:val="24"/>
-          <w:szCs w:val="24"/>
-        </w:rPr>
-        <w:t>Entwicklung</w:t>
-      </w:r>
-      <w:r>
-        <w:rPr>
-          <w:b/>
-          <w:sz w:val="24"/>
-          <w:szCs w:val="24"/>
-        </w:rPr>
-        <w:t xml:space="preserve">: </w:t>
-      </w:r>
-      <w:r>
-        <w:rPr>
-          <w:b/>
-          <w:sz w:val="24"/>
-          <w:szCs w:val="24"/>
-        </w:rPr>
-        <w:br/>
-      </w:r>
-      <w:r>
-        <w:rPr>
-          <w:sz w:val="24"/>
-          <w:szCs w:val="24"/>
-        </w:rPr>
-        <w:t xml:space="preserve">Die Vision sollte </w:t>
+      </w:pPr>
+      <w:r>
+        <w:rPr>
+          <w:sz w:val="24"/>
+          <w:szCs w:val="24"/>
+        </w:rPr>
+        <w:t>klare, inspirierende Vorstellung des angestrebten Endziels</w:t>
       </w:r>
       <w:r>
         <w:rPr>
@@ -619,7 +606,116 @@
           <w:sz w:val="24"/>
           <w:szCs w:val="24"/>
         </w:rPr>
+        <w:t>Team zu motivieren</w:t>
+      </w:r>
+      <w:r>
+        <w:rPr>
+          <w:b/>
+          <w:sz w:val="28"/>
+          <w:szCs w:val="28"/>
+        </w:rPr>
+        <w:br/>
+      </w:r>
+      <w:r>
+        <w:rPr>
+          <w:sz w:val="24"/>
+          <w:szCs w:val="24"/>
+        </w:rPr>
         <w:t>Die Vision bildet das Fundament für die Kommunikation</w:t>
+      </w:r>
+    </w:p>
+    <w:p>
+      <w:pPr>
+        <w:rPr>
+          <w:b/>
+          <w:sz w:val="24"/>
+          <w:szCs w:val="24"/>
+        </w:rPr>
+      </w:pPr>
+      <w:r>
+        <w:rPr>
+          <w:b/>
+          <w:sz w:val="24"/>
+          <w:szCs w:val="24"/>
+        </w:rPr>
+        <w:t>Entwicklung</w:t>
+      </w:r>
+      <w:r>
+        <w:rPr>
+          <w:b/>
+          <w:sz w:val="24"/>
+          <w:szCs w:val="24"/>
+        </w:rPr>
+        <w:t xml:space="preserve">: </w:t>
+      </w:r>
+    </w:p>
+    <w:p>
+      <w:pPr>
+        <w:ind w:left="705"/>
+        <w:rPr>
+          <w:sz w:val="24"/>
+          <w:szCs w:val="24"/>
+        </w:rPr>
+      </w:pPr>
+      <w:r>
+        <w:rPr>
+          <w:sz w:val="24"/>
+          <w:szCs w:val="24"/>
+        </w:rPr>
+        <w:t>Kleine Teams bilden</w:t>
+      </w:r>
+      <w:r>
+        <w:rPr>
+          <w:sz w:val="24"/>
+          <w:szCs w:val="24"/>
+        </w:rPr>
+        <w:br/>
+        <w:t>Individuelle Version auf Flipchart schreiben</w:t>
+      </w:r>
+      <w:r>
+        <w:rPr>
+          <w:sz w:val="24"/>
+          <w:szCs w:val="24"/>
+        </w:rPr>
+        <w:br/>
+      </w:r>
+      <w:r>
+        <w:rPr>
+          <w:sz w:val="24"/>
+          <w:szCs w:val="24"/>
+        </w:rPr>
+        <w:t xml:space="preserve">Visionen mittels Elevator Pitch oder </w:t>
+      </w:r>
+      <w:proofErr w:type="spellStart"/>
+      <w:r>
+        <w:rPr>
+          <w:sz w:val="24"/>
+          <w:szCs w:val="24"/>
+        </w:rPr>
+        <w:t>Product</w:t>
+      </w:r>
+      <w:proofErr w:type="spellEnd"/>
+      <w:r>
+        <w:rPr>
+          <w:sz w:val="24"/>
+          <w:szCs w:val="24"/>
+        </w:rPr>
+        <w:t xml:space="preserve"> Box Vorstellen</w:t>
+      </w:r>
+      <w:r>
+        <w:rPr>
+          <w:b/>
+          <w:sz w:val="24"/>
+          <w:szCs w:val="24"/>
+        </w:rPr>
+        <w:br/>
+      </w:r>
+      <w:r>
+        <w:rPr>
+          <w:sz w:val="24"/>
+          <w:szCs w:val="24"/>
+        </w:rPr>
+        <w:t>die Besten Ideen kombinieren</w:t>
       </w:r>
     </w:p>
     <w:p>
@@ -1168,6 +1264,7 @@
           <w:sz w:val="24"/>
           <w:szCs w:val="24"/>
         </w:rPr>
+        <w:lastRenderedPageBreak/>
         <w:t>Kunden oder Zielgruppe:</w:t>
       </w:r>
       <w:r>
@@ -1260,7 +1357,6 @@
           <w:sz w:val="24"/>
           <w:szCs w:val="24"/>
         </w:rPr>
-        <w:lastRenderedPageBreak/>
         <w:t>Handlungsaufforderung:</w:t>
       </w:r>
       <w:r>
@@ -1332,21 +1428,12 @@
         </w:rPr>
         <w:t>-</w:t>
       </w:r>
-      <w:proofErr w:type="gramStart"/>
-      <w:r>
-        <w:rPr>
-          <w:sz w:val="24"/>
-          <w:szCs w:val="24"/>
-        </w:rPr>
-        <w:t>kürzest</w:t>
-      </w:r>
-      <w:proofErr w:type="gramEnd"/>
-      <w:r>
-        <w:rPr>
-          <w:sz w:val="24"/>
-          <w:szCs w:val="24"/>
-        </w:rPr>
-        <w:t xml:space="preserve"> möglic</w:t>
+      <w:r>
+        <w:rPr>
+          <w:sz w:val="24"/>
+          <w:szCs w:val="24"/>
+        </w:rPr>
+        <w:t>kürz möglic</w:t>
       </w:r>
       <w:r>
         <w:rPr>
@@ -1619,7 +1706,21 @@
           <w:sz w:val="24"/>
           <w:szCs w:val="24"/>
         </w:rPr>
-        <w:t>Darstellung komplexer Produktkonzepte.</w:t>
+        <w:t>Produktkonzepte</w:t>
+      </w:r>
+      <w:r>
+        <w:rPr>
+          <w:sz w:val="24"/>
+          <w:szCs w:val="24"/>
+        </w:rPr>
+        <w:t xml:space="preserve"> komplex darzustellen</w:t>
+      </w:r>
+      <w:r>
+        <w:rPr>
+          <w:sz w:val="24"/>
+          <w:szCs w:val="24"/>
+        </w:rPr>
+        <w:t>.</w:t>
       </w:r>
     </w:p>
     <w:p>
@@ -1635,7 +1736,21 @@
           <w:sz w:val="24"/>
           <w:szCs w:val="24"/>
         </w:rPr>
-        <w:t>Kompakte und prägnante Darstellung.</w:t>
+        <w:t xml:space="preserve">Kompakt und prägnant </w:t>
+      </w:r>
+      <w:r>
+        <w:rPr>
+          <w:sz w:val="24"/>
+          <w:szCs w:val="24"/>
+        </w:rPr>
+        <w:t>gestalten</w:t>
+      </w:r>
+      <w:r>
+        <w:rPr>
+          <w:sz w:val="24"/>
+          <w:szCs w:val="24"/>
+        </w:rPr>
+        <w:t>.</w:t>
       </w:r>
     </w:p>
     <w:p>
@@ -1677,24 +1792,33 @@
           <w:sz w:val="36"/>
           <w:szCs w:val="36"/>
         </w:rPr>
-        <w:t xml:space="preserve">Vor- und Nachteile </w:t>
-      </w:r>
-      <w:proofErr w:type="spellStart"/>
+        <w:br w:type="column"/>
+      </w:r>
       <w:r>
         <w:rPr>
           <w:b/>
           <w:sz w:val="36"/>
           <w:szCs w:val="36"/>
         </w:rPr>
-        <w:t>Product</w:t>
-      </w:r>
-      <w:proofErr w:type="spellEnd"/>
+        <w:lastRenderedPageBreak/>
+        <w:t xml:space="preserve">Vor- und Nachteile </w:t>
+      </w:r>
+      <w:proofErr w:type="spellStart"/>
       <w:r>
         <w:rPr>
           <w:b/>
           <w:sz w:val="36"/>
           <w:szCs w:val="36"/>
         </w:rPr>
+        <w:t>Product</w:t>
+      </w:r>
+      <w:proofErr w:type="spellEnd"/>
+      <w:r>
+        <w:rPr>
+          <w:b/>
+          <w:sz w:val="36"/>
+          <w:szCs w:val="36"/>
+        </w:rPr>
         <w:t xml:space="preserve"> Box und Elevator Pitch</w:t>
       </w:r>
     </w:p>
@@ -1718,21 +1842,28 @@
           <w:sz w:val="24"/>
           <w:szCs w:val="24"/>
         </w:rPr>
-        <w:t xml:space="preserve">Produktboxen und Elevator Pitches </w:t>
-      </w:r>
-      <w:r>
-        <w:rPr>
-          <w:sz w:val="24"/>
-          <w:szCs w:val="24"/>
-        </w:rPr>
-        <w:t>hängen</w:t>
-      </w:r>
-      <w:r>
-        <w:rPr>
-          <w:sz w:val="24"/>
-          <w:szCs w:val="24"/>
-        </w:rPr>
-        <w:t xml:space="preserve"> Ihrem spezifischen Anwendungsfall ab.</w:t>
+        <w:t>Produktboxen und Elevator Pitches</w:t>
+      </w:r>
+      <w:r>
+        <w:rPr>
+          <w:sz w:val="24"/>
+          <w:szCs w:val="24"/>
+        </w:rPr>
+        <w:t>,</w:t>
+      </w:r>
+      <w:r>
+        <w:rPr>
+          <w:sz w:val="24"/>
+          <w:szCs w:val="24"/>
+        </w:rPr>
+        <w:t xml:space="preserve"> spezifische Anwendungsf</w:t>
+      </w:r>
+      <w:r>
+        <w:rPr>
+          <w:sz w:val="24"/>
+          <w:szCs w:val="24"/>
+        </w:rPr>
+        <w:t>älle.</w:t>
       </w:r>
       <w:r>
         <w:rPr>
@@ -1831,7 +1962,6 @@
           <w:sz w:val="24"/>
           <w:szCs w:val="24"/>
         </w:rPr>
-        <w:lastRenderedPageBreak/>
         <w:br/>
         <w:t>S</w:t>
       </w:r>
@@ -2353,7 +2483,21 @@
     <w:p/>
     <w:p>
       <w:r>
-        <w:t>Die Wahl des Formats hängt von den individuellen Anforderungen des Projekts ab.</w:t>
+        <w:t xml:space="preserve">Die Wahl des </w:t>
+      </w:r>
+      <w:proofErr w:type="gramStart"/>
+      <w:r>
+        <w:t>Formats</w:t>
+      </w:r>
+      <w:r>
+        <w:t xml:space="preserve">, </w:t>
+      </w:r>
+      <w:r>
+        <w:t xml:space="preserve"> individuellen</w:t>
+      </w:r>
+      <w:proofErr w:type="gramEnd"/>
+      <w:r>
+        <w:t xml:space="preserve"> Anforderungen des Projekts ab.</w:t>
       </w:r>
       <w:r>
         <w:br/>
@@ -2679,7 +2823,19 @@
     </w:p>
     <w:p>
       <w:r>
-        <w:t>Die Genehmigung der Projekt-Charta ist ein wichtiger Schritt, da sie das formale Mandat für das Projekt darstellt. Sie schafft Klarheit über die Projektziele, den Umfang und die Verantwortlichkeiten und stellt sicher, dass alle Beteiligten ein gemeinsames Verständnis haben. Dies hilft, Unklarheiten und Konflikte während der Projektumsetzung zu minimieren und den Projekterfolg sicherzustellen.</w:t>
+        <w:t xml:space="preserve">Die Genehmigung der Projekt-Charta ist ein wichtiger Schritt, da sie das formale Mandat für das Projekt darstellt. </w:t>
+      </w:r>
+      <w:r>
+        <w:br/>
+      </w:r>
+      <w:r>
+        <w:t xml:space="preserve">Sie schafft Klarheit über die Projektziele, den Umfang und die Verantwortlichkeiten und stellt sicher, dass alle Beteiligten ein gemeinsames Verständnis haben. </w:t>
+      </w:r>
+      <w:r>
+        <w:br/>
+      </w:r>
+      <w:r>
+        <w:t>Dies hilft, Unklarheiten und Konflikte während der Projektumsetzung zu minimieren und den Projekterfolg sicherzustellen.</w:t>
       </w:r>
     </w:p>
     <w:p/>
@@ -2781,29 +2937,7 @@
     </w:p>
     <w:p>
       <w:pPr>
-        <w:rPr>
-          <w:b/>
-        </w:rPr>
-      </w:pPr>
-    </w:p>
-    <w:p>
-      <w:pPr>
-        <w:rPr>
-          <w:b/>
-        </w:rPr>
-      </w:pPr>
-      <w:r>
-        <w:rPr>
-          <w:b/>
-        </w:rPr>
-        <w:t>Stakeholder-Analyse:</w:t>
-      </w:r>
-    </w:p>
-    <w:p>
-      <w:pPr>
-        <w:rPr>
-          <w:b/>
-        </w:rPr>
+        <w:ind w:left="1416"/>
       </w:pPr>
     </w:p>
     <w:p>
@@ -2827,266 +2961,288 @@
         <w:t>Identifikation</w:t>
       </w:r>
       <w:r>
+        <w:t xml:space="preserve"> und</w:t>
+      </w:r>
+      <w:r>
+        <w:t xml:space="preserve"> </w:t>
+      </w:r>
+      <w:r>
+        <w:t>Bewertung aller Stakeholder.</w:t>
+      </w:r>
+    </w:p>
+    <w:p>
+      <w:pPr>
+        <w:ind w:left="708"/>
+      </w:pPr>
+      <w:r>
+        <w:t xml:space="preserve">Analyse ihres Einflusses auf das Projekt </w:t>
+      </w:r>
+      <w:r>
+        <w:br/>
+      </w:r>
+      <w:r>
+        <w:t>und der Auswirkungen des Projekts auf sie.</w:t>
+      </w:r>
+    </w:p>
+    <w:p>
+      <w:pPr>
+        <w:ind w:firstLine="708"/>
+      </w:pPr>
+    </w:p>
+    <w:p>
+      <w:pPr>
+        <w:rPr>
+          <w:b/>
+        </w:rPr>
+      </w:pPr>
+      <w:r>
+        <w:rPr>
+          <w:b/>
+        </w:rPr>
+        <w:t>Schritte der Analyse:</w:t>
+      </w:r>
+    </w:p>
+    <w:p>
+      <w:pPr>
+        <w:ind w:left="708"/>
+      </w:pPr>
+      <w:r>
+        <w:t xml:space="preserve">Identifikation der Stakeholder: </w:t>
+      </w:r>
+      <w:r>
+        <w:br/>
+      </w:r>
+      <w:r>
+        <w:t>Mitarbeiter, Kunden, Lieferanten, Regierungsbehörden, Investoren, etc.</w:t>
+      </w:r>
+    </w:p>
+    <w:p>
+      <w:pPr>
+        <w:ind w:left="708"/>
+      </w:pPr>
+      <w:r>
+        <w:t>Analyse der Interessen und Bedürfnisse.</w:t>
+      </w:r>
+    </w:p>
+    <w:p>
+      <w:pPr>
+        <w:ind w:left="708"/>
+      </w:pPr>
+      <w:r>
+        <w:t>Bewertung des Einflusses.</w:t>
+      </w:r>
+    </w:p>
+    <w:p>
+      <w:pPr>
+        <w:ind w:left="708"/>
+      </w:pPr>
+      <w:r>
+        <w:t>Priorisierung der Stakeholder.</w:t>
+      </w:r>
+    </w:p>
+    <w:p>
+      <w:pPr>
+        <w:ind w:left="708"/>
+      </w:pPr>
+      <w:r>
+        <w:t>Entwicklung von Strategien zur Stakeholder-Einbindung.</w:t>
+      </w:r>
+    </w:p>
+    <w:p>
+      <w:pPr>
+        <w:ind w:left="708"/>
+      </w:pPr>
+      <w:r>
+        <w:t>Umsetzung und Überwachung der Strategien.</w:t>
+      </w:r>
+    </w:p>
+    <w:p>
+      <w:pPr>
+        <w:ind w:left="708"/>
+      </w:pPr>
+    </w:p>
+    <w:p>
+      <w:pPr>
+        <w:ind w:left="708"/>
+      </w:pPr>
+    </w:p>
+    <w:p>
+      <w:pPr>
+        <w:rPr>
+          <w:b/>
+        </w:rPr>
+      </w:pPr>
+    </w:p>
+    <w:p>
+      <w:pPr>
+        <w:rPr>
+          <w:b/>
+        </w:rPr>
+      </w:pPr>
+    </w:p>
+    <w:p>
+      <w:pPr>
+        <w:rPr>
+          <w:b/>
+        </w:rPr>
+      </w:pPr>
+    </w:p>
+    <w:p>
+      <w:pPr>
+        <w:rPr>
+          <w:b/>
+        </w:rPr>
+      </w:pPr>
+      <w:r>
+        <w:rPr>
+          <w:b/>
+        </w:rPr>
+        <w:lastRenderedPageBreak/>
+        <w:t>Zusammenfassung:</w:t>
+      </w:r>
+    </w:p>
+    <w:p>
+      <w:pPr>
+        <w:ind w:left="708"/>
+      </w:pPr>
+      <w:r>
+        <w:t>Stakeholder-Analyse identifiziert und bewertet Interessen, Bedürfnisse und Einflussfaktoren von Betroffenen.</w:t>
+      </w:r>
+    </w:p>
+    <w:p>
+      <w:pPr>
+        <w:ind w:left="708"/>
+      </w:pPr>
+      <w:r>
+        <w:t>Ziel: Effektive Kommunikations-, Interaktions- und Konfliktlösungsstrategien entwickeln.</w:t>
+      </w:r>
+    </w:p>
+    <w:p>
+      <w:pPr>
+        <w:ind w:left="708"/>
+      </w:pPr>
+      <w:r>
+        <w:t>Bedeutend für Akzeptanzförderung und Risikominimierung.</w:t>
+      </w:r>
+    </w:p>
+    <w:p/>
+    <w:p>
+      <w:pPr>
+        <w:rPr>
+          <w:b/>
+        </w:rPr>
+      </w:pPr>
+      <w:r>
+        <w:rPr>
+          <w:b/>
+        </w:rPr>
+        <w:t>Das Stakeholder-Register:</w:t>
+      </w:r>
+    </w:p>
+    <w:p>
+      <w:pPr>
+        <w:ind w:left="708"/>
+      </w:pPr>
+      <w:r>
+        <w:t>Wichtiges Dokument zur Sammlung von Stakeholder-Informationen.</w:t>
+      </w:r>
+    </w:p>
+    <w:p>
+      <w:pPr>
+        <w:ind w:left="708"/>
+      </w:pPr>
+      <w:r>
+        <w:t>Informationen im Register: Name, Rolle, Kontaktdaten, Anforderungen, Auswirkungen, Einfluss, Kommunikationsstrategie.</w:t>
+      </w:r>
+    </w:p>
+    <w:p>
+      <w:pPr>
+        <w:ind w:left="708"/>
+      </w:pPr>
+      <w:r>
+        <w:t>Verwendet als zentrales Verzeichnis für das gesamte Team.</w:t>
+      </w:r>
+    </w:p>
+    <w:p>
+      <w:pPr>
+        <w:ind w:left="708"/>
+      </w:pPr>
+      <w:r>
+        <w:t>Liste dem gesamten Team zur Verfügung stellen und subjektive Einschätzungen trennen.</w:t>
+      </w:r>
+    </w:p>
+    <w:p>
+      <w:pPr>
+        <w:rPr>
+          <w:b/>
+        </w:rPr>
+      </w:pPr>
+    </w:p>
+    <w:p>
+      <w:pPr>
+        <w:rPr>
+          <w:b/>
+        </w:rPr>
+      </w:pPr>
+      <w:r>
+        <w:rPr>
+          <w:b/>
+        </w:rPr>
+        <w:t>Stakeholder Strategien:</w:t>
+      </w:r>
+    </w:p>
+    <w:p>
+      <w:proofErr w:type="gramStart"/>
+      <w:r>
+        <w:t>Zur ein Bindung</w:t>
+      </w:r>
+      <w:proofErr w:type="gramEnd"/>
+      <w:r>
+        <w:t xml:space="preserve"> von Stakeholdern</w:t>
+      </w:r>
+    </w:p>
+    <w:p>
+      <w:pPr>
+        <w:rPr>
+          <w:u w:val="single"/>
+        </w:rPr>
+      </w:pPr>
+      <w:r>
+        <w:rPr>
+          <w:u w:val="single"/>
+        </w:rPr>
+        <w:t>Partizipative Strategie – Stakeholder als Partner:</w:t>
+      </w:r>
+    </w:p>
+    <w:p>
+      <w:pPr>
+        <w:ind w:left="708"/>
+      </w:pPr>
+      <w:proofErr w:type="spellStart"/>
+      <w:r>
+        <w:t>Schlüsselstakeholder</w:t>
+      </w:r>
+      <w:proofErr w:type="spellEnd"/>
+      <w:r>
+        <w:t xml:space="preserve"> w</w:t>
+      </w:r>
+      <w:r>
+        <w:t xml:space="preserve">ie </w:t>
+      </w:r>
+      <w:r>
+        <w:t>Kunden</w:t>
+      </w:r>
+      <w:r>
         <w:t xml:space="preserve">, </w:t>
       </w:r>
       <w:r>
-        <w:t>Bewertung aller Stakeholder.</w:t>
-      </w:r>
-    </w:p>
-    <w:p>
-      <w:pPr>
-        <w:ind w:left="708"/>
-      </w:pPr>
-      <w:r>
-        <w:t>Analyse ihres Einflusses auf das Projekt und der Auswirkungen des Projekts auf sie.</w:t>
-      </w:r>
-    </w:p>
-    <w:p>
-      <w:pPr>
-        <w:ind w:firstLine="708"/>
-      </w:pPr>
-    </w:p>
-    <w:p>
-      <w:pPr>
-        <w:rPr>
-          <w:b/>
-        </w:rPr>
-      </w:pPr>
-      <w:r>
-        <w:rPr>
-          <w:b/>
-        </w:rPr>
-        <w:t>Schritte der Analyse:</w:t>
-      </w:r>
-    </w:p>
-    <w:p>
-      <w:pPr>
-        <w:ind w:left="708"/>
-      </w:pPr>
-      <w:r>
-        <w:t xml:space="preserve">Identifikation der Stakeholder: </w:t>
+        <w:t xml:space="preserve">Sponsoren </w:t>
       </w:r>
       <w:r>
         <w:br/>
       </w:r>
       <w:r>
-        <w:t>Mitarbeiter, Kunden, Lieferanten, Regierungsbehörden, Investoren, etc.</w:t>
-      </w:r>
-    </w:p>
-    <w:p>
-      <w:pPr>
-        <w:ind w:left="708"/>
-      </w:pPr>
-      <w:r>
-        <w:t>Analyse der Interessen und Bedürfnisse.</w:t>
-      </w:r>
-    </w:p>
-    <w:p>
-      <w:pPr>
-        <w:ind w:left="708"/>
-      </w:pPr>
-      <w:r>
-        <w:t>Bewertung des Einflusses.</w:t>
-      </w:r>
-    </w:p>
-    <w:p>
-      <w:pPr>
-        <w:ind w:left="708"/>
-      </w:pPr>
-      <w:r>
-        <w:t>Priorisierung der Stakeholder.</w:t>
-      </w:r>
-    </w:p>
-    <w:p>
-      <w:pPr>
-        <w:ind w:left="708"/>
-      </w:pPr>
-      <w:r>
-        <w:t>Entwicklung von Strategien zur Stakeholder-Einbindung.</w:t>
-      </w:r>
-    </w:p>
-    <w:p>
-      <w:pPr>
-        <w:ind w:left="708"/>
-      </w:pPr>
-      <w:r>
-        <w:t>Umsetzung und Überwachung der Strategien.</w:t>
-      </w:r>
-    </w:p>
-    <w:p>
-      <w:pPr>
-        <w:ind w:left="708"/>
-      </w:pPr>
-    </w:p>
-    <w:p>
-      <w:pPr>
-        <w:ind w:left="708"/>
-      </w:pPr>
-    </w:p>
-    <w:p>
-      <w:pPr>
-        <w:rPr>
-          <w:b/>
-        </w:rPr>
-      </w:pPr>
-    </w:p>
-    <w:p>
-      <w:pPr>
-        <w:rPr>
-          <w:b/>
-        </w:rPr>
-      </w:pPr>
-    </w:p>
-    <w:p>
-      <w:pPr>
-        <w:rPr>
-          <w:b/>
-        </w:rPr>
-      </w:pPr>
-      <w:r>
-        <w:rPr>
-          <w:b/>
-        </w:rPr>
-        <w:t>Zusammenfassung:</w:t>
-      </w:r>
-    </w:p>
-    <w:p>
-      <w:pPr>
-        <w:ind w:left="708"/>
-      </w:pPr>
-      <w:r>
-        <w:lastRenderedPageBreak/>
-        <w:t>Stakeholder-Analyse identifiziert und bewertet Interessen, Bedürfnisse und Einflussfaktoren von Betroffenen.</w:t>
-      </w:r>
-    </w:p>
-    <w:p>
-      <w:pPr>
-        <w:ind w:left="708"/>
-      </w:pPr>
-      <w:r>
-        <w:t>Ziel: Effektive Kommunikations-, Interaktions- und Konfliktlösungsstrategien entwickeln.</w:t>
-      </w:r>
-    </w:p>
-    <w:p>
-      <w:pPr>
-        <w:ind w:left="708"/>
-      </w:pPr>
-      <w:r>
-        <w:t>Bedeutend für Akzeptanzförderung und Risikominimierung.</w:t>
-      </w:r>
-    </w:p>
-    <w:p/>
-    <w:p>
-      <w:pPr>
-        <w:rPr>
-          <w:b/>
-        </w:rPr>
-      </w:pPr>
-      <w:r>
-        <w:rPr>
-          <w:b/>
-        </w:rPr>
-        <w:t>Das Stakeholder-Register:</w:t>
-      </w:r>
-    </w:p>
-    <w:p>
-      <w:pPr>
-        <w:ind w:left="708"/>
-      </w:pPr>
-      <w:r>
-        <w:t>Wichtiges Dokument zur Sammlung von Stakeholder-Informationen.</w:t>
-      </w:r>
-    </w:p>
-    <w:p>
-      <w:pPr>
-        <w:ind w:left="708"/>
-      </w:pPr>
-      <w:r>
-        <w:t>Informationen im Register: Name, Rolle, Kontaktdaten, Anforderungen, Auswirkungen, Einfluss, Kommunikationsstrategie.</w:t>
-      </w:r>
-    </w:p>
-    <w:p>
-      <w:pPr>
-        <w:ind w:left="708"/>
-      </w:pPr>
-      <w:r>
-        <w:t>Verwendet als zentrales Verzeichnis für das gesamte Team.</w:t>
-      </w:r>
-    </w:p>
-    <w:p>
-      <w:pPr>
-        <w:ind w:left="708"/>
-      </w:pPr>
-      <w:r>
-        <w:t>Liste dem gesamten Team zur Verfügung stellen und subjektive Einschätzungen trennen.</w:t>
-      </w:r>
-    </w:p>
-    <w:p>
-      <w:pPr>
-        <w:rPr>
-          <w:b/>
-        </w:rPr>
-      </w:pPr>
-    </w:p>
-    <w:p>
-      <w:pPr>
-        <w:rPr>
-          <w:b/>
-        </w:rPr>
-      </w:pPr>
-      <w:r>
-        <w:rPr>
-          <w:b/>
-        </w:rPr>
-        <w:t>Stakeholder Strategien:</w:t>
-      </w:r>
-    </w:p>
-    <w:p>
-      <w:proofErr w:type="gramStart"/>
-      <w:r>
-        <w:t>Zur ein Bindung</w:t>
-      </w:r>
-      <w:proofErr w:type="gramEnd"/>
-      <w:r>
-        <w:t xml:space="preserve"> von Stakeholdern</w:t>
-      </w:r>
-    </w:p>
-    <w:p>
-      <w:pPr>
-        <w:rPr>
-          <w:u w:val="single"/>
-        </w:rPr>
-      </w:pPr>
-      <w:r>
-        <w:rPr>
-          <w:u w:val="single"/>
-        </w:rPr>
-        <w:t>Partizipative Strategie – Stakeholder als Partner:</w:t>
-      </w:r>
-    </w:p>
-    <w:p>
-      <w:pPr>
-        <w:ind w:left="708"/>
-      </w:pPr>
-      <w:proofErr w:type="spellStart"/>
-      <w:r>
-        <w:t>Schlüsselstakeholder</w:t>
-      </w:r>
-      <w:proofErr w:type="spellEnd"/>
-      <w:r>
-        <w:t xml:space="preserve"> w</w:t>
-      </w:r>
-      <w:r>
-        <w:t xml:space="preserve">ie </w:t>
-      </w:r>
-      <w:r>
-        <w:t>Kunden</w:t>
-      </w:r>
-      <w:r>
-        <w:t xml:space="preserve">, </w:t>
-      </w:r>
-      <w:r>
-        <w:t>Sponsoren werden intensiv in die Kommunikation und Entscheidungsprozesse einbezogen.</w:t>
+        <w:t>intensiv in die Kommunikation und Entscheidungsprozesse einbezogen.</w:t>
       </w:r>
     </w:p>
     <w:p>
@@ -3277,7 +3433,13 @@
         <w:tab/>
       </w:r>
       <w:r>
-        <w:t>Anforderungen besser zu priorisieren</w:t>
+        <w:t>Anforderungen</w:t>
+      </w:r>
+      <w:r>
+        <w:t xml:space="preserve"> an Kunden</w:t>
+      </w:r>
+      <w:r>
+        <w:t xml:space="preserve"> besser zu priorisieren</w:t>
       </w:r>
       <w:r>
         <w:t xml:space="preserve"> und während man im Budget bleibt</w:t>
@@ -3286,500 +3448,6 @@
     <w:p>
       <w:r>
         <w:tab/>
-      </w:r>
-    </w:p>
-    <w:p>
-      <w:pPr>
-        <w:rPr>
-          <w:strike/>
-          <w:color w:val="FF0000"/>
-        </w:rPr>
-      </w:pPr>
-      <w:r>
-        <w:rPr>
-          <w:strike/>
-          <w:color w:val="FF0000"/>
-        </w:rPr>
-        <w:t>Personas in der Produktentwicklung:</w:t>
-      </w:r>
-    </w:p>
-    <w:p>
-      <w:pPr>
-        <w:rPr>
-          <w:strike/>
-          <w:color w:val="FF0000"/>
-        </w:rPr>
-      </w:pPr>
-    </w:p>
-    <w:p>
-      <w:pPr>
-        <w:rPr>
-          <w:b/>
-          <w:strike/>
-          <w:color w:val="FF0000"/>
-        </w:rPr>
-      </w:pPr>
-      <w:r>
-        <w:rPr>
-          <w:b/>
-          <w:strike/>
-          <w:color w:val="FF0000"/>
-        </w:rPr>
-        <w:t>Ähnlichkeit zu Stakeholder-Gruppen:</w:t>
-      </w:r>
-    </w:p>
-    <w:p>
-      <w:pPr>
-        <w:ind w:firstLine="708"/>
-        <w:rPr>
-          <w:strike/>
-          <w:color w:val="FF0000"/>
-        </w:rPr>
-      </w:pPr>
-      <w:r>
-        <w:rPr>
-          <w:strike/>
-          <w:color w:val="FF0000"/>
-        </w:rPr>
-        <w:t>Hypothetische, detailliert beschriebene Nutzer mit Namen.</w:t>
-      </w:r>
-    </w:p>
-    <w:p>
-      <w:pPr>
-        <w:ind w:left="708"/>
-        <w:rPr>
-          <w:strike/>
-          <w:color w:val="FF0000"/>
-        </w:rPr>
-      </w:pPr>
-      <w:r>
-        <w:rPr>
-          <w:strike/>
-          <w:color w:val="FF0000"/>
-        </w:rPr>
-        <w:t>Mit typischen Eigenschaften und Verhaltensweisen.</w:t>
-      </w:r>
-    </w:p>
-    <w:p>
-      <w:pPr>
-        <w:ind w:left="708"/>
-        <w:rPr>
-          <w:strike/>
-          <w:color w:val="FF0000"/>
-        </w:rPr>
-      </w:pPr>
-      <w:r>
-        <w:rPr>
-          <w:strike/>
-          <w:color w:val="FF0000"/>
-        </w:rPr>
-        <w:t>Klare Darstellung ihrer Ziele bei Produktverwendung.</w:t>
-      </w:r>
-    </w:p>
-    <w:p>
-      <w:pPr>
-        <w:ind w:left="708"/>
-        <w:rPr>
-          <w:strike/>
-          <w:color w:val="FF0000"/>
-        </w:rPr>
-      </w:pPr>
-      <w:r>
-        <w:rPr>
-          <w:strike/>
-          <w:color w:val="FF0000"/>
-        </w:rPr>
-        <w:t>Repräsentieren spezifische Nutzergruppen.</w:t>
-      </w:r>
-    </w:p>
-    <w:p>
-      <w:pPr>
-        <w:rPr>
-          <w:b/>
-          <w:strike/>
-          <w:color w:val="FF0000"/>
-        </w:rPr>
-      </w:pPr>
-      <w:r>
-        <w:rPr>
-          <w:b/>
-          <w:strike/>
-          <w:color w:val="FF0000"/>
-        </w:rPr>
-        <w:t>Hauptziel:</w:t>
-      </w:r>
-    </w:p>
-    <w:p>
-      <w:pPr>
-        <w:ind w:firstLine="708"/>
-        <w:rPr>
-          <w:b/>
-          <w:strike/>
-          <w:color w:val="FF0000"/>
-        </w:rPr>
-      </w:pPr>
-      <w:r>
-        <w:rPr>
-          <w:strike/>
-          <w:color w:val="FF0000"/>
-        </w:rPr>
-        <w:t>Kunden- oder Nutzerperspektive einnehmen.</w:t>
-      </w:r>
-    </w:p>
-    <w:p>
-      <w:pPr>
-        <w:ind w:left="708"/>
-        <w:rPr>
-          <w:strike/>
-          <w:color w:val="FF0000"/>
-        </w:rPr>
-      </w:pPr>
-      <w:r>
-        <w:rPr>
-          <w:strike/>
-          <w:color w:val="FF0000"/>
-        </w:rPr>
-        <w:t>Anforderungen besser verstehen und priorisieren.</w:t>
-      </w:r>
-    </w:p>
-    <w:p>
-      <w:pPr>
-        <w:ind w:left="708"/>
-        <w:rPr>
-          <w:strike/>
-          <w:color w:val="FF0000"/>
-        </w:rPr>
-      </w:pPr>
-      <w:r>
-        <w:rPr>
-          <w:strike/>
-          <w:color w:val="FF0000"/>
-        </w:rPr>
-        <w:t>Fokus auf Kundenperspektive, besonders in agilen Umgebungen.</w:t>
-      </w:r>
-    </w:p>
-    <w:p>
-      <w:pPr>
-        <w:rPr>
-          <w:b/>
-          <w:strike/>
-          <w:color w:val="FF0000"/>
-        </w:rPr>
-      </w:pPr>
-      <w:r>
-        <w:rPr>
-          <w:b/>
-          <w:strike/>
-          <w:color w:val="FF0000"/>
-        </w:rPr>
-        <w:t>Anwendungsbereiche von Personas:</w:t>
-      </w:r>
-    </w:p>
-    <w:p>
-      <w:pPr>
-        <w:ind w:left="708"/>
-        <w:rPr>
-          <w:strike/>
-          <w:color w:val="FF0000"/>
-        </w:rPr>
-      </w:pPr>
-      <w:r>
-        <w:rPr>
-          <w:strike/>
-          <w:color w:val="FF0000"/>
-        </w:rPr>
-        <w:t>Häufig in der IT für UI-Entwicklung.</w:t>
-      </w:r>
-    </w:p>
-    <w:p>
-      <w:pPr>
-        <w:ind w:left="708"/>
-        <w:rPr>
-          <w:strike/>
-          <w:color w:val="FF0000"/>
-        </w:rPr>
-      </w:pPr>
-      <w:r>
-        <w:rPr>
-          <w:strike/>
-          <w:color w:val="FF0000"/>
-        </w:rPr>
-        <w:t>Konzept kann in verschiedenen Bereichen angewendet werden.</w:t>
-      </w:r>
-    </w:p>
-    <w:p>
-      <w:pPr>
-        <w:ind w:left="708"/>
-        <w:rPr>
-          <w:strike/>
-          <w:color w:val="FF0000"/>
-        </w:rPr>
-      </w:pPr>
-      <w:r>
-        <w:rPr>
-          <w:strike/>
-          <w:color w:val="FF0000"/>
-        </w:rPr>
-        <w:t>Unternehmen erstellen Sammlungen von Personas für vielfältige Anwendungen.</w:t>
-      </w:r>
-    </w:p>
-    <w:p>
-      <w:pPr>
-        <w:ind w:left="708"/>
-        <w:rPr>
-          <w:strike/>
-          <w:color w:val="FF0000"/>
-        </w:rPr>
-      </w:pPr>
-      <w:r>
-        <w:rPr>
-          <w:strike/>
-          <w:color w:val="FF0000"/>
-        </w:rPr>
-        <w:t>Überprüfung der Eignung vorhandener Personas für Projekte ratsam.</w:t>
-      </w:r>
-    </w:p>
-    <w:p>
-      <w:pPr>
-        <w:rPr>
-          <w:b/>
-          <w:strike/>
-          <w:color w:val="FF0000"/>
-        </w:rPr>
-      </w:pPr>
-      <w:r>
-        <w:rPr>
-          <w:b/>
-          <w:strike/>
-          <w:color w:val="FF0000"/>
-        </w:rPr>
-        <w:t>Erstellung von Personas im Team:</w:t>
-      </w:r>
-    </w:p>
-    <w:p>
-      <w:pPr>
-        <w:ind w:firstLine="708"/>
-        <w:rPr>
-          <w:strike/>
-          <w:color w:val="FF0000"/>
-        </w:rPr>
-      </w:pPr>
-      <w:r>
-        <w:rPr>
-          <w:strike/>
-          <w:color w:val="FF0000"/>
-        </w:rPr>
-        <w:t>Identifikation typischer Nutzer.</w:t>
-      </w:r>
-    </w:p>
-    <w:p>
-      <w:pPr>
-        <w:ind w:left="708"/>
-        <w:rPr>
-          <w:strike/>
-          <w:color w:val="FF0000"/>
-        </w:rPr>
-      </w:pPr>
-      <w:r>
-        <w:rPr>
-          <w:strike/>
-          <w:color w:val="FF0000"/>
-        </w:rPr>
-        <w:t>Gruppierung ähnlicher Nutzer.</w:t>
-      </w:r>
-    </w:p>
-    <w:p>
-      <w:pPr>
-        <w:ind w:left="708"/>
-        <w:rPr>
-          <w:strike/>
-          <w:color w:val="FF0000"/>
-        </w:rPr>
-      </w:pPr>
-      <w:r>
-        <w:rPr>
-          <w:strike/>
-          <w:color w:val="FF0000"/>
-        </w:rPr>
-        <w:t>Beschreibung anhand bestimmter Kriterien und Zuweisung prägnanter Namen.</w:t>
-      </w:r>
-    </w:p>
-    <w:p>
-      <w:pPr>
-        <w:ind w:left="708"/>
-        <w:rPr>
-          <w:strike/>
-          <w:color w:val="FF0000"/>
-        </w:rPr>
-      </w:pPr>
-      <w:r>
-        <w:rPr>
-          <w:strike/>
-          <w:color w:val="FF0000"/>
-        </w:rPr>
-        <w:t xml:space="preserve">Nutzen von Personas bei der Arbeit mit dem </w:t>
-      </w:r>
-      <w:proofErr w:type="spellStart"/>
-      <w:r>
-        <w:rPr>
-          <w:strike/>
-          <w:color w:val="FF0000"/>
-        </w:rPr>
-        <w:t>Product</w:t>
-      </w:r>
-      <w:proofErr w:type="spellEnd"/>
-      <w:r>
-        <w:rPr>
-          <w:strike/>
-          <w:color w:val="FF0000"/>
-        </w:rPr>
-        <w:t xml:space="preserve"> Backlog und Aufgaben zur Bedürfnisberücksichtigung.</w:t>
-      </w:r>
-    </w:p>
-    <w:p>
-      <w:pPr>
-        <w:rPr>
-          <w:b/>
-          <w:strike/>
-          <w:color w:val="FF0000"/>
-        </w:rPr>
-      </w:pPr>
-      <w:r>
-        <w:rPr>
-          <w:b/>
-          <w:strike/>
-          <w:color w:val="FF0000"/>
-        </w:rPr>
-        <w:t>Inhalte der Persona-Beschreibung:</w:t>
-      </w:r>
-    </w:p>
-    <w:p>
-      <w:pPr>
-        <w:ind w:left="708"/>
-        <w:rPr>
-          <w:strike/>
-          <w:color w:val="FF0000"/>
-        </w:rPr>
-      </w:pPr>
-      <w:r>
-        <w:rPr>
-          <w:strike/>
-          <w:color w:val="FF0000"/>
-        </w:rPr>
-        <w:lastRenderedPageBreak/>
-        <w:t>Name, Grundanforderungen, Nutzerbeschreibung.</w:t>
-      </w:r>
-    </w:p>
-    <w:p>
-      <w:pPr>
-        <w:ind w:left="708"/>
-        <w:rPr>
-          <w:strike/>
-          <w:color w:val="FF0000"/>
-        </w:rPr>
-      </w:pPr>
-      <w:r>
-        <w:rPr>
-          <w:strike/>
-          <w:color w:val="FF0000"/>
-        </w:rPr>
-        <w:t>Motivation für Produktverwendung.</w:t>
-      </w:r>
-    </w:p>
-    <w:p>
-      <w:pPr>
-        <w:ind w:left="708"/>
-        <w:rPr>
-          <w:strike/>
-          <w:color w:val="FF0000"/>
-        </w:rPr>
-      </w:pPr>
-      <w:r>
-        <w:rPr>
-          <w:strike/>
-          <w:color w:val="FF0000"/>
-        </w:rPr>
-        <w:t>Ideale Features.</w:t>
-      </w:r>
-    </w:p>
-    <w:p>
-      <w:pPr>
-        <w:ind w:left="708"/>
-        <w:rPr>
-          <w:strike/>
-          <w:color w:val="FF0000"/>
-        </w:rPr>
-      </w:pPr>
-      <w:r>
-        <w:rPr>
-          <w:strike/>
-          <w:color w:val="FF0000"/>
-        </w:rPr>
-        <w:t>Berücksichtigung der Jobs-</w:t>
-      </w:r>
-      <w:proofErr w:type="spellStart"/>
-      <w:r>
-        <w:rPr>
-          <w:strike/>
-          <w:color w:val="FF0000"/>
-        </w:rPr>
-        <w:t>to</w:t>
-      </w:r>
-      <w:proofErr w:type="spellEnd"/>
-      <w:r>
-        <w:rPr>
-          <w:strike/>
-          <w:color w:val="FF0000"/>
-        </w:rPr>
-        <w:t>-</w:t>
-      </w:r>
-      <w:proofErr w:type="spellStart"/>
-      <w:r>
-        <w:rPr>
-          <w:strike/>
-          <w:color w:val="FF0000"/>
-        </w:rPr>
-        <w:t>be-done</w:t>
-      </w:r>
-      <w:proofErr w:type="spellEnd"/>
-      <w:r>
-        <w:rPr>
-          <w:strike/>
-          <w:color w:val="FF0000"/>
-        </w:rPr>
-        <w:t xml:space="preserve"> (JTBD).</w:t>
-      </w:r>
-    </w:p>
-    <w:p>
-      <w:pPr>
-        <w:ind w:left="708"/>
-        <w:rPr>
-          <w:strike/>
-          <w:color w:val="FF0000"/>
-        </w:rPr>
-      </w:pPr>
-      <w:r>
-        <w:rPr>
-          <w:strike/>
-          <w:color w:val="FF0000"/>
-        </w:rPr>
-        <w:t>Analyse von "Pains" und "</w:t>
-      </w:r>
-      <w:proofErr w:type="spellStart"/>
-      <w:r>
-        <w:rPr>
-          <w:strike/>
-          <w:color w:val="FF0000"/>
-        </w:rPr>
-        <w:t>Gains</w:t>
-      </w:r>
-      <w:proofErr w:type="spellEnd"/>
-      <w:r>
-        <w:rPr>
-          <w:strike/>
-          <w:color w:val="FF0000"/>
-        </w:rPr>
-        <w:t>" der Stakeholder zur besseren Bedürfnisverständnis und effektiveren Ausrichtung auf Nutzerbedürfnisse.</w:t>
       </w:r>
     </w:p>
     <w:p>
@@ -3906,11 +3574,9 @@
       <w:pPr>
         <w:ind w:left="1416"/>
       </w:pPr>
-      <w:proofErr w:type="gramStart"/>
-      <w:r>
-        <w:t>Oben stehende</w:t>
-      </w:r>
-      <w:proofErr w:type="gramEnd"/>
+      <w:r>
+        <w:t>Obenstehende</w:t>
+      </w:r>
       <w:r>
         <w:t xml:space="preserve"> Items sind kleiner, um Fortschritt besser verfolgen zu können.</w:t>
       </w:r>
@@ -3966,11 +3632,9 @@
       <w:r>
         <w:t xml:space="preserve">Übersicht </w:t>
       </w:r>
-      <w:proofErr w:type="gramStart"/>
-      <w:r>
-        <w:t>über laufende</w:t>
-      </w:r>
-      <w:proofErr w:type="gramEnd"/>
+      <w:r>
+        <w:t>überlaufende</w:t>
+      </w:r>
       <w:r>
         <w:t xml:space="preserve"> und zukünftige Aufgaben für Teammitglieder und Stakeholder.</w:t>
       </w:r>
@@ -4034,16 +3698,12 @@
       <w:r>
         <w:t xml:space="preserve">Produkt in </w:t>
       </w:r>
-      <w:proofErr w:type="spellStart"/>
-      <w:proofErr w:type="gramStart"/>
       <w:r>
         <w:t>kleinen,</w:t>
       </w:r>
       <w:r>
-        <w:t>teile</w:t>
-      </w:r>
-      <w:proofErr w:type="spellEnd"/>
-      <w:proofErr w:type="gramEnd"/>
+        <w:t xml:space="preserve"> teile</w:t>
+      </w:r>
       <w:r>
         <w:t xml:space="preserve"> Schritten entwickeln.</w:t>
       </w:r>
@@ -4137,6 +3797,35 @@
       </w:r>
     </w:p>
     <w:p>
+      <w:r>
+        <w:rPr>
+          <w:b/>
+          <w:lang w:val="en-US"/>
+        </w:rPr>
+        <w:tab/>
+      </w:r>
+      <w:r>
+        <w:t>Ihm gehört d</w:t>
+      </w:r>
+      <w:r>
+        <w:t xml:space="preserve">as </w:t>
+      </w:r>
+      <w:proofErr w:type="spellStart"/>
+      <w:r>
+        <w:rPr>
+          <w:b/>
+        </w:rPr>
+        <w:t>Product</w:t>
+      </w:r>
+      <w:proofErr w:type="spellEnd"/>
+      <w:r>
+        <w:rPr>
+          <w:b/>
+        </w:rPr>
+        <w:t xml:space="preserve"> Backlog</w:t>
+      </w:r>
+    </w:p>
+    <w:p>
       <w:pPr>
         <w:ind w:left="708"/>
       </w:pPr>
@@ -4167,7 +3856,13 @@
       </w:r>
       <w:proofErr w:type="spellEnd"/>
       <w:r>
-        <w:t xml:space="preserve"> verantwortlich für:</w:t>
+        <w:t xml:space="preserve"> verantwortlich für</w:t>
+      </w:r>
+      <w:r>
+        <w:t xml:space="preserve"> z.B.</w:t>
+      </w:r>
+      <w:r>
+        <w:t>:</w:t>
       </w:r>
     </w:p>
     <w:p>
@@ -4212,66 +3907,21 @@
     </w:p>
     <w:p>
       <w:pPr>
+        <w:ind w:left="708" w:firstLine="708"/>
+      </w:pPr>
+      <w:r>
+        <w:t>Bestimmt, woran das Team arbeite</w:t>
+      </w:r>
+      <w:r>
+        <w:t>t</w:t>
+      </w:r>
+    </w:p>
+    <w:p>
+      <w:pPr>
         <w:ind w:left="708"/>
       </w:pPr>
-      <w:r>
-        <w:t>Bestimmt, woran das Team arbeiten wird.</w:t>
-      </w:r>
-    </w:p>
-    <w:p>
-      <w:pPr>
-        <w:ind w:left="708"/>
-      </w:pPr>
     </w:p>
     <w:p/>
-    <w:p>
-      <w:pPr>
-        <w:rPr>
-          <w:b/>
-        </w:rPr>
-      </w:pPr>
-      <w:r>
-        <w:rPr>
-          <w:b/>
-        </w:rPr>
-        <w:t xml:space="preserve">Das initiale Befüllen und Priorisieren des </w:t>
-      </w:r>
-      <w:proofErr w:type="spellStart"/>
-      <w:r>
-        <w:rPr>
-          <w:b/>
-        </w:rPr>
-        <w:t>Product</w:t>
-      </w:r>
-      <w:proofErr w:type="spellEnd"/>
-      <w:r>
-        <w:rPr>
-          <w:b/>
-        </w:rPr>
-        <w:t xml:space="preserve"> Backlogs:</w:t>
-      </w:r>
-    </w:p>
-    <w:p>
-      <w:pPr>
-        <w:ind w:left="708"/>
-      </w:pPr>
-      <w:r>
-        <w:t>Wichtigste Anforderungen zuerst.</w:t>
-      </w:r>
-    </w:p>
-    <w:p>
-      <w:pPr>
-        <w:ind w:left="708"/>
-      </w:pPr>
-      <w:r>
-        <w:t>Flexibilität für Ergänzungen neuer Anforderungen.</w:t>
-      </w:r>
-    </w:p>
-    <w:p>
-      <w:pPr>
-        <w:ind w:left="708"/>
-      </w:pPr>
-    </w:p>
     <w:p>
       <w:pPr>
         <w:rPr>

</xml_diff>

<commit_message>
Ordner Struktur geändert, quellen verlinkt
</commit_message>
<xml_diff>
--- a/Tagebücher/Philip_Kiesler/Karteikarten.docx
+++ b/Tagebücher/Philip_Kiesler/Karteikarten.docx
@@ -50,92 +50,54 @@
         </w:rPr>
         <w:t>Wie kann man ein Projekt planen?</w:t>
       </w:r>
-      <w:r>
-        <w:rPr>
-          <w:sz w:val="24"/>
-          <w:szCs w:val="24"/>
-        </w:rPr>
-        <w:br/>
-        <w:t>Ausgangspunkt ist die Grundide</w:t>
-      </w:r>
-      <w:r>
-        <w:rPr>
-          <w:sz w:val="24"/>
-          <w:szCs w:val="24"/>
-        </w:rPr>
-        <w:t>e</w:t>
-      </w:r>
-      <w:r>
-        <w:rPr>
-          <w:sz w:val="24"/>
-          <w:szCs w:val="24"/>
-        </w:rPr>
-        <w:br/>
-      </w:r>
-      <w:r>
-        <w:rPr>
-          <w:sz w:val="24"/>
-          <w:szCs w:val="24"/>
-        </w:rPr>
-        <w:t>nach Stationen</w:t>
-      </w:r>
-      <w:r>
-        <w:rPr>
-          <w:sz w:val="24"/>
-          <w:szCs w:val="24"/>
-        </w:rPr>
-        <w:t xml:space="preserve"> wie der Project Charter oder der Stakeholder </w:t>
-      </w:r>
-      <w:r>
-        <w:rPr>
-          <w:sz w:val="24"/>
-          <w:szCs w:val="24"/>
-        </w:rPr>
-        <w:t>Analyse</w:t>
-      </w:r>
-      <w:r>
-        <w:rPr>
-          <w:sz w:val="24"/>
-          <w:szCs w:val="24"/>
-        </w:rPr>
-        <w:t xml:space="preserve"> können</w:t>
-      </w:r>
-      <w:r>
-        <w:rPr>
-          <w:sz w:val="24"/>
-          <w:szCs w:val="24"/>
-        </w:rPr>
-        <w:t xml:space="preserve"> die Anforderungen im Produkt Backlog gesammelt werden.</w:t>
-      </w:r>
-      <w:r>
-        <w:rPr>
-          <w:sz w:val="24"/>
-          <w:szCs w:val="24"/>
-        </w:rPr>
-        <w:t xml:space="preserve"> </w:t>
-      </w:r>
-      <w:r>
-        <w:rPr>
-          <w:sz w:val="24"/>
-          <w:szCs w:val="24"/>
-        </w:rPr>
-        <w:br/>
-      </w:r>
-      <w:r>
-        <w:rPr>
-          <w:sz w:val="24"/>
-          <w:szCs w:val="24"/>
-        </w:rPr>
-        <w:t>Danach wird festgelegt in welche Wellen die Anforderungen umgesetzt und die Lösungen eigesetzt werden.</w:t>
-      </w:r>
-    </w:p>
-    <w:p>
-      <w:pPr>
-        <w:rPr>
-          <w:sz w:val="24"/>
-          <w:szCs w:val="24"/>
-        </w:rPr>
-      </w:pPr>
+    </w:p>
+    <w:p>
+      <w:pPr>
+        <w:ind w:left="708"/>
+        <w:rPr>
+          <w:sz w:val="24"/>
+          <w:szCs w:val="24"/>
+        </w:rPr>
+      </w:pPr>
+      <w:r>
+        <w:rPr>
+          <w:sz w:val="24"/>
+          <w:szCs w:val="24"/>
+        </w:rPr>
+        <w:t>Grundidee</w:t>
+      </w:r>
+    </w:p>
+    <w:p>
+      <w:pPr>
+        <w:ind w:left="708"/>
+        <w:rPr>
+          <w:sz w:val="24"/>
+          <w:szCs w:val="24"/>
+        </w:rPr>
+      </w:pPr>
+      <w:r>
+        <w:rPr>
+          <w:sz w:val="24"/>
+          <w:szCs w:val="24"/>
+        </w:rPr>
+        <w:t>Anforderungen</w:t>
+      </w:r>
+    </w:p>
+    <w:p>
+      <w:pPr>
+        <w:ind w:left="708"/>
+        <w:rPr>
+          <w:sz w:val="24"/>
+          <w:szCs w:val="24"/>
+        </w:rPr>
+      </w:pPr>
+      <w:r>
+        <w:rPr>
+          <w:sz w:val="24"/>
+          <w:szCs w:val="24"/>
+        </w:rPr>
+        <w:t>Abarbeiten</w:t>
+      </w:r>
     </w:p>
     <w:p>
       <w:pPr>
@@ -2896,7 +2858,13 @@
         <w:rPr>
           <w:b/>
         </w:rPr>
-        <w:t xml:space="preserve">                            </w:t>
+        <w:t xml:space="preserve">                          </w:t>
+      </w:r>
+      <w:r>
+        <w:rPr>
+          <w:b/>
+        </w:rPr>
+        <w:t xml:space="preserve">  </w:t>
       </w:r>
       <w:r>
         <w:t>Grobe Übersetzung: Akteur, Interessenvertreter, Anspruchsberechtigter</w:t>

</xml_diff>